<commit_message>
changes after a class
</commit_message>
<xml_diff>
--- a/04_Selectors/specificity_výklad/Specificita.docx
+++ b/04_Selectors/specificity_výklad/Specificita.docx
@@ -29,6 +29,17 @@
       <w:r>
         <w:t>Jak CSS vyhodnocuje selektory</w:t>
       </w:r>
+      <w:r>
+        <w:t xml:space="preserve">, </w:t>
+      </w:r>
+      <w:proofErr w:type="spellStart"/>
+      <w:r>
+        <w:t>Devtools</w:t>
+      </w:r>
+      <w:proofErr w:type="spellEnd"/>
+      <w:r>
+        <w:t xml:space="preserve"> </w:t>
+      </w:r>
     </w:p>
     <w:p>
       <w:pPr>
@@ -39,7 +50,13 @@
         </w:numPr>
       </w:pPr>
       <w:r>
-        <w:t>Jakou mají určité prvky specificitu</w:t>
+        <w:t xml:space="preserve">Jakou mají určité </w:t>
+      </w:r>
+      <w:r>
+        <w:t>selektory</w:t>
+      </w:r>
+      <w:r>
+        <w:t xml:space="preserve"> specificitu</w:t>
       </w:r>
     </w:p>
     <w:p>
@@ -52,9 +69,15 @@
       </w:pPr>
       <w:proofErr w:type="spellStart"/>
       <w:r>
-        <w:t>Cheatsheets</w:t>
-      </w:r>
-      <w:proofErr w:type="spellEnd"/>
+        <w:t>Cheatsheet</w:t>
+      </w:r>
+      <w:r>
+        <w:t>y</w:t>
+      </w:r>
+      <w:proofErr w:type="spellEnd"/>
+      <w:r>
+        <w:t xml:space="preserve"> a kam se podívat </w:t>
+      </w:r>
     </w:p>
     <w:p>
       <w:pPr>
@@ -64,11 +87,9 @@
           <w:numId w:val="5"/>
         </w:numPr>
       </w:pPr>
-      <w:proofErr w:type="spellStart"/>
       <w:r>
         <w:t>Kvíz</w:t>
       </w:r>
-      <w:proofErr w:type="spellEnd"/>
     </w:p>
     <w:p>
       <w:pPr>
@@ -186,6 +207,7 @@
       <w:r>
         <w:rPr>
           <w:rStyle w:val="Nadpis2Char"/>
+          <w:noProof/>
         </w:rPr>
         <w:drawing>
           <wp:anchor distT="0" distB="0" distL="114300" distR="114300" simplePos="0" relativeHeight="251658240" behindDoc="1" locked="0" layoutInCell="1" allowOverlap="1" wp14:anchorId="0AB6D6C8" wp14:editId="1C995659">
@@ -332,6 +354,9 @@
         <w:spacing w:after="0"/>
       </w:pPr>
       <w:r>
+        <w:rPr>
+          <w:noProof/>
+        </w:rPr>
         <w:drawing>
           <wp:inline distT="0" distB="0" distL="0" distR="0" wp14:anchorId="106FF536" wp14:editId="37F117E9">
             <wp:extent cx="2830010" cy="1080358"/>
@@ -487,6 +512,7 @@
         <w:rPr>
           <w:b/>
           <w:bCs/>
+          <w:noProof/>
         </w:rPr>
         <w:drawing>
           <wp:anchor distT="0" distB="0" distL="114300" distR="114300" simplePos="0" relativeHeight="251659264" behindDoc="1" locked="0" layoutInCell="1" allowOverlap="1" wp14:anchorId="7B9DF659" wp14:editId="1461510C">
@@ -760,6 +786,7 @@
         <w:rPr>
           <w:b/>
           <w:bCs/>
+          <w:noProof/>
           <w:color w:val="E7E6E6" w:themeColor="background2"/>
           <w:sz w:val="28"/>
           <w:szCs w:val="28"/>
@@ -810,6 +837,7 @@
         <w:rPr>
           <w:b/>
           <w:bCs/>
+          <w:noProof/>
           <w:color w:val="E7E6E6" w:themeColor="background2"/>
           <w:sz w:val="28"/>
           <w:szCs w:val="28"/>
@@ -1036,6 +1064,9 @@
         <w:spacing w:after="0"/>
       </w:pPr>
       <w:r>
+        <w:rPr>
+          <w:noProof/>
+        </w:rPr>
         <w:drawing>
           <wp:anchor distT="0" distB="0" distL="114300" distR="114300" simplePos="0" relativeHeight="251661312" behindDoc="1" locked="0" layoutInCell="1" allowOverlap="1" wp14:anchorId="5567D41E" wp14:editId="6482940D">
             <wp:simplePos x="0" y="0"/>
@@ -1255,6 +1286,7 @@
       </w:r>
       <w:r>
         <w:rPr>
+          <w:noProof/>
           <w:lang w:val="en-GB"/>
         </w:rPr>
         <w:drawing>
@@ -1303,6 +1335,9 @@
         <w:t xml:space="preserve">       </w:t>
       </w:r>
       <w:r>
+        <w:rPr>
+          <w:noProof/>
+        </w:rPr>
         <w:drawing>
           <wp:inline distT="0" distB="0" distL="0" distR="0" wp14:anchorId="12E39C07" wp14:editId="06D71C41">
             <wp:extent cx="4204943" cy="1273215"/>
@@ -1384,6 +1419,7 @@
       </w:pPr>
       <w:r>
         <w:rPr>
+          <w:noProof/>
           <w:lang w:val="en-GB"/>
         </w:rPr>
         <w:drawing>
@@ -1430,6 +1466,7 @@
       </w:r>
       <w:r>
         <w:rPr>
+          <w:noProof/>
           <w:lang w:val="en-GB"/>
         </w:rPr>
         <w:drawing>
@@ -1576,19 +1613,7 @@
           <w:rPr>
             <w:rStyle w:val="Hypertextovodkaz"/>
           </w:rPr>
-          <w:t>https://drive.google.com/drive/folders/1uKku7q1FDgGvi</w:t>
-        </w:r>
-        <w:r>
-          <w:rPr>
-            <w:rStyle w:val="Hypertextovodkaz"/>
-          </w:rPr>
-          <w:t>-</w:t>
-        </w:r>
-        <w:r>
-          <w:rPr>
-            <w:rStyle w:val="Hypertextovodkaz"/>
-          </w:rPr>
-          <w:t>fRcDyl_S41VRsQygh1</w:t>
+          <w:t>https://drive.google.com/drive/folders/1uKku7q1FDgGvi-fRcDyl_S41VRsQygh1</w:t>
         </w:r>
       </w:hyperlink>
       <w:r>
@@ -1604,6 +1629,9 @@
         <w:br/>
       </w:r>
       <w:r>
+        <w:rPr>
+          <w:noProof/>
+        </w:rPr>
         <w:drawing>
           <wp:inline distT="0" distB="0" distL="0" distR="0" wp14:anchorId="287F04E0" wp14:editId="45FDC8CA">
             <wp:extent cx="3651250" cy="1605391"/>
@@ -1657,6 +1685,9 @@
     </w:p>
     <w:p>
       <w:r>
+        <w:rPr>
+          <w:noProof/>
+        </w:rPr>
         <w:drawing>
           <wp:inline distT="0" distB="0" distL="0" distR="0" wp14:anchorId="2C023528" wp14:editId="08E79E61">
             <wp:extent cx="3651672" cy="982214"/>
@@ -1703,6 +1734,9 @@
         <w:t xml:space="preserve"> </w:t>
       </w:r>
       <w:r>
+        <w:rPr>
+          <w:noProof/>
+        </w:rPr>
         <w:drawing>
           <wp:inline distT="0" distB="0" distL="0" distR="0" wp14:anchorId="36E2CE57" wp14:editId="0CC0F7DC">
             <wp:extent cx="2605177" cy="1052423"/>
@@ -1768,6 +1802,9 @@
         <w:br/>
       </w:r>
       <w:r>
+        <w:rPr>
+          <w:noProof/>
+        </w:rPr>
         <w:drawing>
           <wp:inline distT="0" distB="0" distL="0" distR="0" wp14:anchorId="6081D21C" wp14:editId="2FB204C8">
             <wp:extent cx="2044460" cy="1338500"/>
@@ -1847,7 +1884,19 @@
           <w:rPr>
             <w:rStyle w:val="Hypertextovodkaz"/>
           </w:rPr>
-          <w:t>https://specificity.keegan.st/</w:t>
+          <w:t>https://specificity.kee</w:t>
+        </w:r>
+        <w:r>
+          <w:rPr>
+            <w:rStyle w:val="Hypertextovodkaz"/>
+          </w:rPr>
+          <w:t>g</w:t>
+        </w:r>
+        <w:r>
+          <w:rPr>
+            <w:rStyle w:val="Hypertextovodkaz"/>
+          </w:rPr>
+          <w:t>an.st/</w:t>
         </w:r>
       </w:hyperlink>
       <w:r>
@@ -1861,6 +1910,9 @@
         </w:rPr>
       </w:pPr>
       <w:r>
+        <w:rPr>
+          <w:noProof/>
+        </w:rPr>
         <w:drawing>
           <wp:anchor distT="0" distB="0" distL="114300" distR="114300" simplePos="0" relativeHeight="251662336" behindDoc="1" locked="0" layoutInCell="1" allowOverlap="1" wp14:anchorId="6E3B820A" wp14:editId="31C9E72B">
             <wp:simplePos x="0" y="0"/>
@@ -2385,6 +2437,47 @@
         </w:rPr>
         <w:t xml:space="preserve"> matching pairs </w:t>
       </w:r>
+      <w:r>
+        <w:rPr>
+          <w:b/>
+          <w:bCs/>
+        </w:rPr>
+        <w:drawing>
+          <wp:inline distT="0" distB="0" distL="0" distR="0" wp14:anchorId="759B86CD" wp14:editId="38A6B584">
+            <wp:extent cx="2120245" cy="1429473"/>
+            <wp:effectExtent l="0" t="0" r="0" b="0"/>
+            <wp:docPr id="7" name="Obrázek 7"/>
+            <wp:cNvGraphicFramePr>
+              <a:graphicFrameLocks xmlns:a="http://schemas.openxmlformats.org/drawingml/2006/main" noChangeAspect="1"/>
+            </wp:cNvGraphicFramePr>
+            <a:graphic xmlns:a="http://schemas.openxmlformats.org/drawingml/2006/main">
+              <a:graphicData uri="http://schemas.openxmlformats.org/drawingml/2006/picture">
+                <pic:pic xmlns:pic="http://schemas.openxmlformats.org/drawingml/2006/picture">
+                  <pic:nvPicPr>
+                    <pic:cNvPr id="1" name=""/>
+                    <pic:cNvPicPr/>
+                  </pic:nvPicPr>
+                  <pic:blipFill>
+                    <a:blip r:embed="rId22"/>
+                    <a:stretch>
+                      <a:fillRect/>
+                    </a:stretch>
+                  </pic:blipFill>
+                  <pic:spPr>
+                    <a:xfrm>
+                      <a:off x="0" y="0"/>
+                      <a:ext cx="2133032" cy="1438094"/>
+                    </a:xfrm>
+                    <a:prstGeom prst="rect">
+                      <a:avLst/>
+                    </a:prstGeom>
+                  </pic:spPr>
+                </pic:pic>
+              </a:graphicData>
+            </a:graphic>
+          </wp:inline>
+        </w:drawing>
+      </w:r>
     </w:p>
     <w:p>
       <w:pPr>
@@ -2432,7 +2525,7 @@
         </w:rPr>
         <w:t xml:space="preserve"> </w:t>
       </w:r>
-      <w:hyperlink r:id="rId22" w:history="1">
+      <w:hyperlink r:id="rId23" w:history="1">
         <w:r>
           <w:rPr>
             <w:rStyle w:val="Hypertextovodkaz"/>

</xml_diff>